<commit_message>
small adjustment, removed discovery camp.
</commit_message>
<xml_diff>
--- a/web/swan/images/swan_camp_registration.docx
+++ b/web/swan/images/swan_camp_registration.docx
@@ -173,48 +173,7 @@
           <w:sz w:val="28"/>
           <w:szCs w:val="28"/>
         </w:rPr>
-        <w:t>9am -5pm. Class offered 9-12 and 2-5</w:t>
-      </w:r>
-    </w:p>
-    <w:p>
-      <w:pPr>
-        <w:pStyle w:val="ListParagraph"/>
-        <w:numPr>
-          <w:ilvl w:val="0"/>
-          <w:numId w:val="2"/>
-        </w:numPr>
-        <w:ind w:right="2880"/>
-        <w:rPr>
-          <w:rFonts w:ascii="Times New Roman" w:hAnsi="Times New Roman" w:cs="Times New Roman"/>
-          <w:sz w:val="28"/>
-          <w:szCs w:val="28"/>
-        </w:rPr>
-      </w:pPr>
-      <w:r>
-        <w:rPr>
-          <w:rFonts w:ascii="Times New Roman" w:hAnsi="Times New Roman" w:cs="Times New Roman"/>
-          <w:color w:val="FF0000"/>
-          <w:sz w:val="28"/>
-          <w:szCs w:val="28"/>
-        </w:rPr>
-        <w:t>Free</w:t>
-      </w:r>
-      <w:r>
-        <w:rPr>
-          <w:rFonts w:ascii="Times New Roman" w:hAnsi="Times New Roman" w:cs="Times New Roman"/>
-          <w:sz w:val="28"/>
-          <w:szCs w:val="28"/>
-        </w:rPr>
-        <w:t xml:space="preserve"> extended care up to </w:t>
-      </w:r>
-      <w:r>
-        <w:rPr>
-          <w:rFonts w:ascii="Times New Roman" w:hAnsi="Times New Roman" w:cs="Times New Roman"/>
-          <w:color w:val="FF0000"/>
-          <w:sz w:val="28"/>
-          <w:szCs w:val="28"/>
-        </w:rPr>
-        <w:t>630pm</w:t>
+        <w:t>9am – 630am</w:t>
       </w:r>
     </w:p>
     <w:p>
@@ -369,28 +328,28 @@
       <w:pPr>
         <w:rPr>
           <w:rFonts w:ascii="Times New Roman" w:hAnsi="Times New Roman" w:cs="Times New Roman"/>
+          <w:color w:val="F79646" w:themeColor="accent6"/>
+          <w:sz w:val="44"/>
+          <w:szCs w:val="44"/>
+        </w:rPr>
+      </w:pPr>
+      <w:r>
+        <w:rPr>
+          <w:rFonts w:ascii="Times New Roman" w:hAnsi="Times New Roman" w:cs="Times New Roman"/>
+          <w:color w:val="F79646" w:themeColor="accent6"/>
+          <w:sz w:val="44"/>
+          <w:szCs w:val="44"/>
+        </w:rPr>
+        <w:t>Classes</w:t>
+      </w:r>
+    </w:p>
+    <w:p>
+      <w:pPr>
+        <w:rPr>
+          <w:rFonts w:ascii="Times New Roman" w:hAnsi="Times New Roman" w:cs="Times New Roman"/>
           <w:color w:val="548DD4" w:themeColor="text2" w:themeTint="99"/>
           <w:sz w:val="44"/>
           <w:szCs w:val="44"/>
-        </w:rPr>
-      </w:pPr>
-      <w:r>
-        <w:rPr>
-          <w:rFonts w:ascii="Times New Roman" w:hAnsi="Times New Roman" w:cs="Times New Roman"/>
-          <w:color w:val="548DD4" w:themeColor="text2" w:themeTint="99"/>
-          <w:sz w:val="44"/>
-          <w:szCs w:val="44"/>
-        </w:rPr>
-        <w:t>Warrior Sports Camp</w:t>
-      </w:r>
-    </w:p>
-    <w:p>
-      <w:pPr>
-        <w:rPr>
-          <w:rFonts w:ascii="Times New Roman" w:hAnsi="Times New Roman" w:cs="Times New Roman"/>
-          <w:color w:val="548DD4" w:themeColor="text2" w:themeTint="99"/>
-          <w:sz w:val="36"/>
-          <w:szCs w:val="36"/>
         </w:rPr>
       </w:pPr>
     </w:p>
@@ -413,23 +372,7 @@
           <w:sz w:val="28"/>
           <w:szCs w:val="28"/>
         </w:rPr>
-        <w:t>Dedicated Ping Pong Camp for beginner and intermediate</w:t>
-      </w:r>
-      <w:r>
-        <w:rPr>
-          <w:rFonts w:ascii="Times New Roman" w:hAnsi="Times New Roman" w:cs="Times New Roman"/>
-          <w:sz w:val="28"/>
-          <w:szCs w:val="28"/>
-        </w:rPr>
-        <w:t xml:space="preserve"> level</w:t>
-      </w:r>
-      <w:r>
-        <w:rPr>
-          <w:rFonts w:ascii="Times New Roman" w:hAnsi="Times New Roman" w:cs="Times New Roman"/>
-          <w:sz w:val="28"/>
-          <w:szCs w:val="28"/>
-        </w:rPr>
-        <w:t xml:space="preserve"> kids</w:t>
+        <w:t>6 hours training every day from 9am-12pm and 2pm-5pm</w:t>
       </w:r>
     </w:p>
     <w:p>
@@ -451,7 +394,7 @@
           <w:sz w:val="28"/>
           <w:szCs w:val="28"/>
         </w:rPr>
-        <w:t>6 hours training every day from 9am-12pm and 2pm-5pm</w:t>
+        <w:t>Supervised lunch break hour: 12pm – 2pm</w:t>
       </w:r>
     </w:p>
     <w:p>
@@ -470,20 +413,34 @@
       <w:r>
         <w:rPr>
           <w:rFonts w:ascii="Times New Roman" w:hAnsi="Times New Roman" w:cs="Times New Roman"/>
+          <w:sz w:val="28"/>
+          <w:szCs w:val="28"/>
+        </w:rPr>
+        <w:t xml:space="preserve">Free extended care: </w:t>
+      </w:r>
+      <w:r>
+        <w:rPr>
+          <w:rFonts w:ascii="Times New Roman" w:hAnsi="Times New Roman" w:cs="Times New Roman"/>
           <w:b/>
           <w:sz w:val="28"/>
           <w:szCs w:val="28"/>
         </w:rPr>
-        <w:t>$390</w:t>
-      </w:r>
-      <w:r>
+        <w:t>5pm – 630pm</w:t>
+      </w:r>
+    </w:p>
+    <w:p>
+      <w:pPr>
+        <w:pStyle w:val="ListParagraph"/>
+        <w:numPr>
+          <w:ilvl w:val="0"/>
+          <w:numId w:val="2"/>
+        </w:numPr>
         <w:rPr>
           <w:rFonts w:ascii="Times New Roman" w:hAnsi="Times New Roman" w:cs="Times New Roman"/>
           <w:sz w:val="28"/>
           <w:szCs w:val="28"/>
         </w:rPr>
-        <w:t xml:space="preserve"> per week or </w:t>
-      </w:r>
+      </w:pPr>
       <w:r>
         <w:rPr>
           <w:rFonts w:ascii="Times New Roman" w:hAnsi="Times New Roman" w:cs="Times New Roman"/>
@@ -491,6 +448,23 @@
           <w:sz w:val="28"/>
           <w:szCs w:val="28"/>
         </w:rPr>
+        <w:t>$390</w:t>
+      </w:r>
+      <w:r>
+        <w:rPr>
+          <w:rFonts w:ascii="Times New Roman" w:hAnsi="Times New Roman" w:cs="Times New Roman"/>
+          <w:sz w:val="28"/>
+          <w:szCs w:val="28"/>
+        </w:rPr>
+        <w:t xml:space="preserve"> per week or </w:t>
+      </w:r>
+      <w:r>
+        <w:rPr>
+          <w:rFonts w:ascii="Times New Roman" w:hAnsi="Times New Roman" w:cs="Times New Roman"/>
+          <w:b/>
+          <w:sz w:val="28"/>
+          <w:szCs w:val="28"/>
+        </w:rPr>
         <w:t>$200</w:t>
       </w:r>
       <w:r>
@@ -516,7 +490,7 @@
       <w:pPr>
         <w:rPr>
           <w:rFonts w:ascii="Times New Roman" w:hAnsi="Times New Roman" w:cs="Times New Roman"/>
-          <w:color w:val="548DD4" w:themeColor="text2" w:themeTint="99"/>
+          <w:color w:val="F79646" w:themeColor="accent6"/>
           <w:sz w:val="44"/>
           <w:szCs w:val="44"/>
         </w:rPr>
@@ -524,20 +498,11 @@
       <w:r>
         <w:rPr>
           <w:rFonts w:ascii="Times New Roman" w:hAnsi="Times New Roman" w:cs="Times New Roman"/>
-          <w:color w:val="548DD4" w:themeColor="text2" w:themeTint="99"/>
+          <w:color w:val="F79646" w:themeColor="accent6"/>
           <w:sz w:val="44"/>
           <w:szCs w:val="44"/>
         </w:rPr>
-        <w:t xml:space="preserve">Discovery </w:t>
-      </w:r>
-      <w:r>
-        <w:rPr>
-          <w:rFonts w:ascii="Times New Roman" w:hAnsi="Times New Roman" w:cs="Times New Roman"/>
-          <w:color w:val="548DD4" w:themeColor="text2" w:themeTint="99"/>
-          <w:sz w:val="44"/>
-          <w:szCs w:val="44"/>
-        </w:rPr>
-        <w:t>Camp</w:t>
+        <w:t>Coaches</w:t>
       </w:r>
     </w:p>
     <w:p>
@@ -569,47 +534,25 @@
           <w:sz w:val="28"/>
           <w:szCs w:val="28"/>
         </w:rPr>
-        <w:t>3 hour Ping Pong training plus</w:t>
-      </w:r>
+        <w:t xml:space="preserve">Coach </w:t>
+      </w:r>
+      <w:proofErr w:type="spellStart"/>
       <w:r>
         <w:rPr>
           <w:rFonts w:ascii="Times New Roman" w:hAnsi="Times New Roman" w:cs="Times New Roman"/>
           <w:sz w:val="28"/>
           <w:szCs w:val="28"/>
         </w:rPr>
-        <w:t xml:space="preserve"> </w:t>
-      </w:r>
+        <w:t>Gaolin</w:t>
+      </w:r>
+      <w:proofErr w:type="spellEnd"/>
       <w:r>
         <w:rPr>
           <w:rFonts w:ascii="Times New Roman" w:hAnsi="Times New Roman" w:cs="Times New Roman"/>
           <w:sz w:val="28"/>
           <w:szCs w:val="28"/>
         </w:rPr>
-        <w:t xml:space="preserve">1 </w:t>
-      </w:r>
-      <w:r>
-        <w:rPr>
-          <w:rFonts w:ascii="Times New Roman" w:hAnsi="Times New Roman" w:cs="Times New Roman"/>
-          <w:sz w:val="28"/>
-          <w:szCs w:val="28"/>
-        </w:rPr>
-        <w:t>hour of fu</w:t>
-      </w:r>
-      <w:r>
-        <w:rPr>
-          <w:rFonts w:ascii="Times New Roman" w:hAnsi="Times New Roman" w:cs="Times New Roman"/>
-          <w:sz w:val="28"/>
-          <w:szCs w:val="28"/>
-        </w:rPr>
-        <w:t>n Ping Pong activit</w:t>
-      </w:r>
-      <w:r>
-        <w:rPr>
-          <w:rFonts w:ascii="Times New Roman" w:hAnsi="Times New Roman" w:cs="Times New Roman"/>
-          <w:sz w:val="28"/>
-          <w:szCs w:val="28"/>
-        </w:rPr>
-        <w:t>y</w:t>
+        <w:t xml:space="preserve"> Tang, former Sichuan provincial team head coach</w:t>
       </w:r>
     </w:p>
     <w:p>
@@ -631,7 +574,7 @@
           <w:sz w:val="28"/>
           <w:szCs w:val="28"/>
         </w:rPr>
-        <w:t>1 hour of Chinese culture and 1 hour of self paced math learning</w:t>
+        <w:t>Coach Jin Miao, former Jilin provincial team member</w:t>
       </w:r>
     </w:p>
     <w:p>
@@ -650,58 +593,87 @@
       <w:r>
         <w:rPr>
           <w:rFonts w:ascii="Times New Roman" w:hAnsi="Times New Roman" w:cs="Times New Roman"/>
-          <w:b/>
           <w:sz w:val="28"/>
           <w:szCs w:val="28"/>
         </w:rPr>
-        <w:t>$260</w:t>
-      </w:r>
+        <w:t xml:space="preserve">Coach </w:t>
+      </w:r>
+      <w:proofErr w:type="spellStart"/>
       <w:r>
         <w:rPr>
           <w:rFonts w:ascii="Times New Roman" w:hAnsi="Times New Roman" w:cs="Times New Roman"/>
           <w:sz w:val="28"/>
           <w:szCs w:val="28"/>
         </w:rPr>
-        <w:t xml:space="preserve"> per week or </w:t>
-      </w:r>
-      <w:r>
-        <w:rPr>
-          <w:rFonts w:ascii="Times New Roman" w:hAnsi="Times New Roman" w:cs="Times New Roman"/>
-          <w:b/>
+        <w:t>Yingxin</w:t>
+      </w:r>
+      <w:proofErr w:type="spellEnd"/>
+      <w:r>
+        <w:rPr>
+          <w:rFonts w:ascii="Times New Roman" w:hAnsi="Times New Roman" w:cs="Times New Roman"/>
           <w:sz w:val="28"/>
           <w:szCs w:val="28"/>
         </w:rPr>
-        <w:t>$150</w:t>
-      </w:r>
+        <w:t xml:space="preserve"> </w:t>
+      </w:r>
+      <w:proofErr w:type="spellStart"/>
       <w:r>
         <w:rPr>
           <w:rFonts w:ascii="Times New Roman" w:hAnsi="Times New Roman" w:cs="Times New Roman"/>
           <w:sz w:val="28"/>
           <w:szCs w:val="28"/>
         </w:rPr>
-        <w:t xml:space="preserve"> per half day week</w:t>
-      </w:r>
-    </w:p>
-    <w:p>
-      <w:pPr>
+        <w:t>Xie</w:t>
+      </w:r>
+      <w:proofErr w:type="spellEnd"/>
+      <w:r>
         <w:rPr>
           <w:rFonts w:ascii="Times New Roman" w:hAnsi="Times New Roman" w:cs="Times New Roman"/>
           <w:sz w:val="28"/>
           <w:szCs w:val="28"/>
         </w:rPr>
-      </w:pPr>
-    </w:p>
-    <w:p>
-      <w:pPr>
-        <w:rPr>
-          <w:rFonts w:ascii="Times New Roman" w:hAnsi="Times New Roman" w:cs="Times New Roman"/>
-        </w:rPr>
-      </w:pPr>
-    </w:p>
-    <w:p>
-      <w:pPr>
-        <w:rPr>
-          <w:rFonts w:ascii="Times New Roman" w:hAnsi="Times New Roman" w:cs="Times New Roman"/>
+        <w:t xml:space="preserve">, </w:t>
+      </w:r>
+      <w:proofErr w:type="spellStart"/>
+      <w:r>
+        <w:rPr>
+          <w:rFonts w:ascii="Times New Roman" w:hAnsi="Times New Roman" w:cs="Times New Roman"/>
+          <w:sz w:val="28"/>
+          <w:szCs w:val="28"/>
+        </w:rPr>
+        <w:t>GongDong</w:t>
+      </w:r>
+      <w:proofErr w:type="spellEnd"/>
+      <w:r>
+        <w:rPr>
+          <w:rFonts w:ascii="Times New Roman" w:hAnsi="Times New Roman" w:cs="Times New Roman"/>
+          <w:sz w:val="28"/>
+          <w:szCs w:val="28"/>
+        </w:rPr>
+        <w:t xml:space="preserve"> provincial team member</w:t>
+      </w:r>
+    </w:p>
+    <w:p>
+      <w:pPr>
+        <w:rPr>
+          <w:rFonts w:ascii="Times New Roman" w:hAnsi="Times New Roman" w:cs="Times New Roman"/>
+          <w:sz w:val="28"/>
+          <w:szCs w:val="28"/>
+        </w:rPr>
+      </w:pPr>
+    </w:p>
+    <w:p>
+      <w:pPr>
+        <w:rPr>
+          <w:rFonts w:ascii="Times New Roman" w:hAnsi="Times New Roman" w:cs="Times New Roman"/>
+        </w:rPr>
+      </w:pPr>
+    </w:p>
+    <w:p>
+      <w:pPr>
+        <w:rPr>
+          <w:rFonts w:ascii="Times New Roman" w:hAnsi="Times New Roman" w:cs="Times New Roman"/>
+          <w:color w:val="262626" w:themeColor="text1" w:themeTint="D9"/>
         </w:rPr>
       </w:pPr>
       <w:r>
@@ -717,23 +689,26 @@
         </w:rPr>
         <w:t xml:space="preserve">      </w:t>
       </w:r>
-      <w:r>
-        <w:rPr>
-          <w:rFonts w:ascii="Times New Roman" w:hAnsi="Times New Roman" w:cs="Times New Roman"/>
-          <w:color w:val="BFBFBF" w:themeColor="background1" w:themeShade="BF"/>
-        </w:rPr>
-        <w:t>Sibling discounts:</w:t>
-      </w:r>
-      <w:r>
-        <w:rPr>
-          <w:rFonts w:ascii="Times New Roman" w:hAnsi="Times New Roman" w:cs="Times New Roman"/>
-        </w:rPr>
-        <w:t xml:space="preserve"> </w:t>
-      </w:r>
-      <w:r>
-        <w:rPr>
-          <w:rFonts w:ascii="Times New Roman" w:hAnsi="Times New Roman" w:cs="Times New Roman"/>
-          <w:color w:val="FF0000"/>
+      <w:bookmarkStart w:id="0" w:name="_GoBack"/>
+      <w:r>
+        <w:rPr>
+          <w:rFonts w:ascii="Times New Roman" w:hAnsi="Times New Roman" w:cs="Times New Roman"/>
+          <w:color w:val="262626" w:themeColor="text1" w:themeTint="D9"/>
+        </w:rPr>
+        <w:t xml:space="preserve">Sibling </w:t>
+      </w:r>
+      <w:bookmarkEnd w:id="0"/>
+      <w:r>
+        <w:rPr>
+          <w:rFonts w:ascii="Times New Roman" w:hAnsi="Times New Roman" w:cs="Times New Roman"/>
+          <w:color w:val="262626" w:themeColor="text1" w:themeTint="D9"/>
+        </w:rPr>
+        <w:t xml:space="preserve">discounts: </w:t>
+      </w:r>
+      <w:r>
+        <w:rPr>
+          <w:rFonts w:ascii="Times New Roman" w:hAnsi="Times New Roman" w:cs="Times New Roman"/>
+          <w:color w:val="FF6600"/>
           <w:sz w:val="32"/>
           <w:szCs w:val="32"/>
         </w:rPr>
@@ -742,7 +717,7 @@
       <w:r>
         <w:rPr>
           <w:rFonts w:ascii="Times New Roman" w:hAnsi="Times New Roman" w:cs="Times New Roman"/>
-          <w:color w:val="FF0000"/>
+          <w:color w:val="FF6600"/>
           <w:sz w:val="32"/>
           <w:szCs w:val="32"/>
         </w:rPr>
@@ -751,7 +726,7 @@
       <w:r>
         <w:rPr>
           <w:rFonts w:ascii="Times New Roman" w:hAnsi="Times New Roman" w:cs="Times New Roman"/>
-          <w:color w:val="FF0000"/>
+          <w:color w:val="FF6600"/>
           <w:sz w:val="32"/>
           <w:szCs w:val="32"/>
         </w:rPr>
@@ -760,128 +735,132 @@
       <w:r>
         <w:rPr>
           <w:rFonts w:ascii="Times New Roman" w:hAnsi="Times New Roman" w:cs="Times New Roman"/>
-          <w:color w:val="FF0000"/>
+          <w:color w:val="FF6600"/>
           <w:sz w:val="32"/>
           <w:szCs w:val="32"/>
         </w:rPr>
-        <w:t xml:space="preserve"> off</w:t>
-      </w:r>
-      <w:r>
-        <w:rPr>
-          <w:rFonts w:ascii="Times New Roman" w:hAnsi="Times New Roman" w:cs="Times New Roman"/>
-        </w:rPr>
         <w:t xml:space="preserve"> </w:t>
       </w:r>
       <w:r>
         <w:rPr>
           <w:rFonts w:ascii="Times New Roman" w:hAnsi="Times New Roman" w:cs="Times New Roman"/>
-          <w:color w:val="BFBFBF" w:themeColor="background1" w:themeShade="BF"/>
-        </w:rPr>
-        <w:t>if 2 or more siblings register same camp</w:t>
-      </w:r>
-      <w:r>
-        <w:rPr>
-          <w:rFonts w:ascii="Times New Roman" w:hAnsi="Times New Roman" w:cs="Times New Roman"/>
-        </w:rPr>
-        <w:t xml:space="preserve">    </w:t>
-      </w:r>
-      <w:r>
-        <w:rPr>
-          <w:rFonts w:ascii="Times New Roman" w:hAnsi="Times New Roman" w:cs="Times New Roman" w:hint="eastAsia"/>
-        </w:rPr>
-        <w:t xml:space="preserve">                     </w:t>
-      </w:r>
-      <w:r>
-        <w:rPr>
-          <w:rFonts w:ascii="Times New Roman" w:hAnsi="Times New Roman" w:cs="Times New Roman"/>
-        </w:rPr>
-        <w:t xml:space="preserve"> </w:t>
-      </w:r>
-      <w:r>
-        <w:rPr>
-          <w:rFonts w:ascii="Times New Roman" w:hAnsi="Times New Roman" w:cs="Times New Roman"/>
-        </w:rPr>
-        <w:t xml:space="preserve"> </w:t>
-      </w:r>
-    </w:p>
-    <w:p>
-      <w:pPr>
-        <w:rPr>
-          <w:rFonts w:ascii="Times New Roman" w:hAnsi="Times New Roman" w:cs="Times New Roman"/>
-        </w:rPr>
-      </w:pPr>
-      <w:r>
-        <w:rPr>
-          <w:rFonts w:ascii="Times New Roman" w:hAnsi="Times New Roman" w:cs="Times New Roman"/>
-        </w:rPr>
-        <w:t xml:space="preserve">   </w:t>
-      </w:r>
-      <w:r>
-        <w:rPr>
-          <w:rFonts w:ascii="Times New Roman" w:hAnsi="Times New Roman" w:cs="Times New Roman"/>
-        </w:rPr>
-        <w:t xml:space="preserve">       </w:t>
-      </w:r>
-      <w:r>
-        <w:rPr>
-          <w:rFonts w:ascii="Times New Roman" w:hAnsi="Times New Roman" w:cs="Times New Roman"/>
-          <w:color w:val="BFBFBF" w:themeColor="background1" w:themeShade="BF"/>
-        </w:rPr>
-        <w:t>Loyalty discounts:</w:t>
-      </w:r>
-      <w:r>
-        <w:rPr>
-          <w:rFonts w:ascii="Times New Roman" w:hAnsi="Times New Roman" w:cs="Times New Roman"/>
-        </w:rPr>
-        <w:t xml:space="preserve"> </w:t>
-      </w:r>
-      <w:r>
-        <w:rPr>
-          <w:rFonts w:ascii="Times New Roman" w:hAnsi="Times New Roman" w:cs="Times New Roman"/>
-          <w:color w:val="FF0000"/>
+          <w:color w:val="262626" w:themeColor="text1" w:themeTint="D9"/>
           <w:sz w:val="32"/>
           <w:szCs w:val="32"/>
         </w:rPr>
-        <w:t>$2</w:t>
-      </w:r>
-      <w:r>
-        <w:rPr>
-          <w:rFonts w:ascii="Times New Roman" w:hAnsi="Times New Roman" w:cs="Times New Roman"/>
-          <w:color w:val="FF0000"/>
+        <w:t>off</w:t>
+      </w:r>
+      <w:r>
+        <w:rPr>
+          <w:rFonts w:ascii="Times New Roman" w:hAnsi="Times New Roman" w:cs="Times New Roman"/>
+          <w:color w:val="262626" w:themeColor="text1" w:themeTint="D9"/>
+        </w:rPr>
+        <w:t xml:space="preserve"> if 2 or more siblings register same camp</w:t>
+      </w:r>
+      <w:r>
+        <w:rPr>
+          <w:rFonts w:ascii="Times New Roman" w:hAnsi="Times New Roman" w:cs="Times New Roman"/>
+          <w:color w:val="262626" w:themeColor="text1" w:themeTint="D9"/>
+        </w:rPr>
+        <w:t xml:space="preserve">    </w:t>
+      </w:r>
+      <w:r>
+        <w:rPr>
+          <w:rFonts w:ascii="Times New Roman" w:hAnsi="Times New Roman" w:cs="Times New Roman" w:hint="eastAsia"/>
+          <w:color w:val="262626" w:themeColor="text1" w:themeTint="D9"/>
+        </w:rPr>
+        <w:t xml:space="preserve">                     </w:t>
+      </w:r>
+      <w:r>
+        <w:rPr>
+          <w:rFonts w:ascii="Times New Roman" w:hAnsi="Times New Roman" w:cs="Times New Roman"/>
+          <w:color w:val="262626" w:themeColor="text1" w:themeTint="D9"/>
+        </w:rPr>
+        <w:t xml:space="preserve"> </w:t>
+      </w:r>
+      <w:r>
+        <w:rPr>
+          <w:rFonts w:ascii="Times New Roman" w:hAnsi="Times New Roman" w:cs="Times New Roman"/>
+          <w:color w:val="262626" w:themeColor="text1" w:themeTint="D9"/>
+        </w:rPr>
+        <w:t xml:space="preserve"> </w:t>
+      </w:r>
+    </w:p>
+    <w:p>
+      <w:pPr>
+        <w:rPr>
+          <w:rFonts w:ascii="Times New Roman" w:hAnsi="Times New Roman" w:cs="Times New Roman"/>
+          <w:color w:val="262626" w:themeColor="text1" w:themeTint="D9"/>
+        </w:rPr>
+      </w:pPr>
+      <w:r>
+        <w:rPr>
+          <w:rFonts w:ascii="Times New Roman" w:hAnsi="Times New Roman" w:cs="Times New Roman"/>
+          <w:color w:val="262626" w:themeColor="text1" w:themeTint="D9"/>
+        </w:rPr>
+        <w:t xml:space="preserve">   </w:t>
+      </w:r>
+      <w:r>
+        <w:rPr>
+          <w:rFonts w:ascii="Times New Roman" w:hAnsi="Times New Roman" w:cs="Times New Roman"/>
+          <w:color w:val="262626" w:themeColor="text1" w:themeTint="D9"/>
+        </w:rPr>
+        <w:t xml:space="preserve">       </w:t>
+      </w:r>
+      <w:r>
+        <w:rPr>
+          <w:rFonts w:ascii="Times New Roman" w:hAnsi="Times New Roman" w:cs="Times New Roman"/>
+          <w:color w:val="262626" w:themeColor="text1" w:themeTint="D9"/>
+        </w:rPr>
+        <w:t xml:space="preserve">Loyalty discounts: </w:t>
+      </w:r>
+      <w:r>
+        <w:rPr>
+          <w:rFonts w:ascii="Times New Roman" w:hAnsi="Times New Roman" w:cs="Times New Roman"/>
+          <w:color w:val="FF6600"/>
           <w:sz w:val="32"/>
           <w:szCs w:val="32"/>
         </w:rPr>
-        <w:t>0</w:t>
-      </w:r>
-      <w:r>
-        <w:rPr>
-          <w:rFonts w:ascii="Times New Roman" w:hAnsi="Times New Roman" w:cs="Times New Roman"/>
-          <w:color w:val="FF0000"/>
+        <w:t>$2</w:t>
+      </w:r>
+      <w:r>
+        <w:rPr>
+          <w:rFonts w:ascii="Times New Roman" w:hAnsi="Times New Roman" w:cs="Times New Roman"/>
+          <w:color w:val="FF6600"/>
           <w:sz w:val="32"/>
           <w:szCs w:val="32"/>
         </w:rPr>
-        <w:t>/$10</w:t>
-      </w:r>
-      <w:r>
-        <w:rPr>
-          <w:rFonts w:ascii="Times New Roman" w:hAnsi="Times New Roman" w:cs="Times New Roman"/>
-          <w:color w:val="FF0000"/>
+        <w:t>0</w:t>
+      </w:r>
+      <w:r>
+        <w:rPr>
+          <w:rFonts w:ascii="Times New Roman" w:hAnsi="Times New Roman" w:cs="Times New Roman"/>
+          <w:color w:val="FF6600"/>
           <w:sz w:val="32"/>
           <w:szCs w:val="32"/>
         </w:rPr>
+        <w:t>/$10</w:t>
+      </w:r>
+      <w:r>
+        <w:rPr>
+          <w:rFonts w:ascii="Times New Roman" w:hAnsi="Times New Roman" w:cs="Times New Roman"/>
+          <w:color w:val="262626" w:themeColor="text1" w:themeTint="D9"/>
+          <w:sz w:val="32"/>
+          <w:szCs w:val="32"/>
+        </w:rPr>
         <w:t xml:space="preserve"> off</w:t>
       </w:r>
       <w:r>
         <w:rPr>
           <w:rFonts w:ascii="Times New Roman" w:hAnsi="Times New Roman" w:cs="Times New Roman"/>
-          <w:color w:val="BFBFBF" w:themeColor="background1" w:themeShade="BF"/>
+          <w:color w:val="262626" w:themeColor="text1" w:themeTint="D9"/>
         </w:rPr>
         <w:t xml:space="preserve"> if signup</w:t>
       </w:r>
       <w:r>
         <w:rPr>
           <w:rFonts w:ascii="Times New Roman" w:hAnsi="Times New Roman" w:cs="Times New Roman"/>
-          <w:color w:val="BFBFBF" w:themeColor="background1" w:themeShade="BF"/>
+          <w:color w:val="262626" w:themeColor="text1" w:themeTint="D9"/>
         </w:rPr>
         <w:t xml:space="preserve"> 3 weeks or more</w:t>
       </w:r>
@@ -1301,58 +1280,6 @@
     </w:p>
     <w:p>
       <w:pPr>
-        <w:pStyle w:val="Heading2"/>
-        <w:spacing w:after="160"/>
-        <w:ind w:hanging="990"/>
-        <w:jc w:val="center"/>
-        <w:rPr>
-          <w:b w:val="0"/>
-          <w:color w:val="auto"/>
-          <w:sz w:val="32"/>
-          <w:szCs w:val="32"/>
-        </w:rPr>
-      </w:pPr>
-      <w:r>
-        <w:rPr>
-          <w:b w:val="0"/>
-          <w:color w:val="auto"/>
-          <w:sz w:val="32"/>
-          <w:szCs w:val="32"/>
-        </w:rPr>
-        <w:t xml:space="preserve">Camp Type: Warrior </w:t>
-      </w:r>
-      <w:r>
-        <w:rPr>
-          <w:rFonts w:ascii="Menlo Regular" w:eastAsia="ＭＳ ゴシック" w:hAnsi="Menlo Regular" w:cs="Menlo Regular"/>
-          <w:b w:val="0"/>
-          <w:color w:val="000000"/>
-          <w:sz w:val="44"/>
-          <w:szCs w:val="44"/>
-        </w:rPr>
-        <w:t xml:space="preserve">☐ </w:t>
-      </w:r>
-      <w:r>
-        <w:rPr>
-          <w:b w:val="0"/>
-          <w:color w:val="auto"/>
-          <w:sz w:val="32"/>
-          <w:szCs w:val="32"/>
-        </w:rPr>
-        <w:t xml:space="preserve">Discovery </w:t>
-      </w:r>
-      <w:r>
-        <w:rPr>
-          <w:rFonts w:ascii="Menlo Regular" w:eastAsia="ＭＳ ゴシック" w:hAnsi="Menlo Regular" w:cs="Menlo Regular"/>
-          <w:b w:val="0"/>
-          <w:color w:val="000000"/>
-          <w:sz w:val="44"/>
-          <w:szCs w:val="44"/>
-        </w:rPr>
-        <w:t>☐</w:t>
-      </w:r>
-    </w:p>
-    <w:p>
-      <w:pPr>
         <w:spacing w:after="80"/>
         <w:ind w:hanging="990"/>
         <w:jc w:val="center"/>
@@ -3321,8 +3248,6 @@
       <w:pPr>
         <w:jc w:val="center"/>
       </w:pPr>
-      <w:bookmarkStart w:id="0" w:name="_GoBack"/>
-      <w:bookmarkEnd w:id="0"/>
     </w:p>
     <w:sectPr>
       <w:type w:val="continuous"/>

</xml_diff>